<commit_message>
feat: Implement contract generation pages for RP and Lumni (Menores/Mayores) with Excel import, DOCX preview, and add a favicon.
</commit_message>
<xml_diff>
--- a/public/contratos/Condiciones Específicas-Recursos Propios Mayor de Edad.docx
+++ b/public/contratos/Condiciones Específicas-Recursos Propios Mayor de Edad.docx
@@ -6611,10 +6611,6 @@
     <w:p>
       <w:pPr>
         <w:pStyle w:val="Prrafodelista"/>
-        <w:numPr>
-          <w:ilvl w:val="0"/>
-          <w:numId w:val="4"/>
-        </w:numPr>
         <w:spacing w:before="100" w:beforeAutospacing="1" w:after="100" w:afterAutospacing="1" w:line="240" w:lineRule="auto"/>
         <w:jc w:val="both"/>
         <w:rPr>

</xml_diff>